<commit_message>
updated report for 9 november
</commit_message>
<xml_diff>
--- a/reports/NZ vax 9 November 2021.docx
+++ b/reports/NZ vax 9 November 2021.docx
@@ -188,16 +188,35 @@
       <w:pPr>
         <w:spacing w:line="240" w:lineRule="auto"/>
       </w:pPr>
+    </w:p>
+    <w:p>
+      <w:pPr>
+        <w:spacing w:line="240" w:lineRule="auto"/>
+      </w:pPr>
+    </w:p>
+    <w:p>
+      <w:pPr>
+        <w:pStyle w:val="Heading1"/>
+      </w:pPr>
+      <w:r>
+        <w:lastRenderedPageBreak/>
+        <w:t>Fully vaccinated</w:t>
+      </w:r>
+    </w:p>
+    <w:p>
+      <w:pPr>
+        <w:spacing w:line="240" w:lineRule="auto"/>
+        <w:jc w:val="center"/>
+      </w:pPr>
       <w:r>
         <w:rPr>
           <w:noProof/>
         </w:rPr>
-        <w:lastRenderedPageBreak/>
         <w:drawing>
-          <wp:inline distT="0" distB="0" distL="0" distR="0" wp14:anchorId="760FD824" wp14:editId="28601AF7">
-            <wp:extent cx="6475730" cy="4483100"/>
-            <wp:effectExtent l="0" t="0" r="1270" b="0"/>
-            <wp:docPr id="17" name="Picture 17" descr="Diagram&#10;&#10;Description automatically generated"/>
+          <wp:inline distT="0" distB="0" distL="0" distR="0" wp14:anchorId="2E13B89D" wp14:editId="44886D15">
+            <wp:extent cx="5400000" cy="4146637"/>
+            <wp:effectExtent l="0" t="0" r="0" b="0"/>
+            <wp:docPr id="4" name="Picture 4" descr="Diagram&#10;&#10;Description automatically generated with low confidence"/>
             <wp:cNvGraphicFramePr>
               <a:graphicFrameLocks xmlns:a="http://schemas.openxmlformats.org/drawingml/2006/main" noChangeAspect="1"/>
             </wp:cNvGraphicFramePr>
@@ -205,7 +224,7 @@
               <a:graphicData uri="http://schemas.openxmlformats.org/drawingml/2006/picture">
                 <pic:pic xmlns:pic="http://schemas.openxmlformats.org/drawingml/2006/picture">
                   <pic:nvPicPr>
-                    <pic:cNvPr id="17" name="Picture 17" descr="Diagram&#10;&#10;Description automatically generated"/>
+                    <pic:cNvPr id="4" name="Picture 4" descr="Diagram&#10;&#10;Description automatically generated with low confidence"/>
                     <pic:cNvPicPr/>
                   </pic:nvPicPr>
                   <pic:blipFill>
@@ -217,7 +236,7 @@
                   <pic:spPr>
                     <a:xfrm>
                       <a:off x="0" y="0"/>
-                      <a:ext cx="6475730" cy="4483100"/>
+                      <a:ext cx="5400000" cy="4146637"/>
                     </a:xfrm>
                     <a:prstGeom prst="rect">
                       <a:avLst/>
@@ -233,31 +252,29 @@
     <w:p>
       <w:pPr>
         <w:spacing w:line="240" w:lineRule="auto"/>
+        <w:jc w:val="center"/>
       </w:pPr>
     </w:p>
     <w:p>
       <w:pPr>
         <w:spacing w:line="240" w:lineRule="auto"/>
+        <w:jc w:val="center"/>
       </w:pPr>
     </w:p>
     <w:p>
       <w:pPr>
         <w:spacing w:line="240" w:lineRule="auto"/>
-      </w:pPr>
-    </w:p>
-    <w:p>
-      <w:pPr>
-        <w:spacing w:line="240" w:lineRule="auto"/>
+        <w:jc w:val="center"/>
       </w:pPr>
       <w:r>
         <w:rPr>
           <w:noProof/>
         </w:rPr>
         <w:drawing>
-          <wp:inline distT="0" distB="0" distL="0" distR="0" wp14:anchorId="4016020C" wp14:editId="2BFA4DB4">
-            <wp:extent cx="6475730" cy="3985260"/>
-            <wp:effectExtent l="0" t="0" r="1270" b="2540"/>
-            <wp:docPr id="18" name="Picture 18" descr="A picture containing timeline&#10;&#10;Description automatically generated"/>
+          <wp:inline distT="0" distB="0" distL="0" distR="0" wp14:anchorId="7032560C" wp14:editId="1213FABE">
+            <wp:extent cx="5400000" cy="4146637"/>
+            <wp:effectExtent l="0" t="0" r="0" b="0"/>
+            <wp:docPr id="7" name="Picture 7" descr="Diagram&#10;&#10;Description automatically generated"/>
             <wp:cNvGraphicFramePr>
               <a:graphicFrameLocks xmlns:a="http://schemas.openxmlformats.org/drawingml/2006/main" noChangeAspect="1"/>
             </wp:cNvGraphicFramePr>
@@ -265,7 +282,7 @@
               <a:graphicData uri="http://schemas.openxmlformats.org/drawingml/2006/picture">
                 <pic:pic xmlns:pic="http://schemas.openxmlformats.org/drawingml/2006/picture">
                   <pic:nvPicPr>
-                    <pic:cNvPr id="18" name="Picture 18" descr="A picture containing timeline&#10;&#10;Description automatically generated"/>
+                    <pic:cNvPr id="7" name="Picture 7" descr="Diagram&#10;&#10;Description automatically generated"/>
                     <pic:cNvPicPr/>
                   </pic:nvPicPr>
                   <pic:blipFill>
@@ -277,7 +294,7 @@
                   <pic:spPr>
                     <a:xfrm>
                       <a:off x="0" y="0"/>
-                      <a:ext cx="6475730" cy="3985260"/>
+                      <a:ext cx="5400000" cy="4146637"/>
                     </a:xfrm>
                     <a:prstGeom prst="rect">
                       <a:avLst/>
@@ -293,11 +310,13 @@
     <w:p>
       <w:pPr>
         <w:spacing w:line="240" w:lineRule="auto"/>
+        <w:jc w:val="center"/>
       </w:pPr>
     </w:p>
     <w:p>
       <w:pPr>
         <w:spacing w:line="240" w:lineRule="auto"/>
+        <w:jc w:val="center"/>
       </w:pPr>
     </w:p>
     <w:p>
@@ -306,230 +325,10 @@
       </w:pPr>
       <w:r>
         <w:lastRenderedPageBreak/>
-        <w:t>Fully vaccinated</w:t>
-      </w:r>
-    </w:p>
-    <w:p>
-      <w:pPr>
-        <w:spacing w:line="240" w:lineRule="auto"/>
-        <w:jc w:val="center"/>
-      </w:pPr>
-      <w:r>
-        <w:rPr>
-          <w:noProof/>
-        </w:rPr>
-        <w:drawing>
-          <wp:inline distT="0" distB="0" distL="0" distR="0" wp14:anchorId="6E13EC0E" wp14:editId="55D71450">
-            <wp:extent cx="6475730" cy="4972685"/>
-            <wp:effectExtent l="0" t="0" r="1270" b="5715"/>
-            <wp:docPr id="5" name="Picture 5" descr="Chart&#10;&#10;Description automatically generated with medium confidence"/>
-            <wp:cNvGraphicFramePr>
-              <a:graphicFrameLocks xmlns:a="http://schemas.openxmlformats.org/drawingml/2006/main" noChangeAspect="1"/>
-            </wp:cNvGraphicFramePr>
-            <a:graphic xmlns:a="http://schemas.openxmlformats.org/drawingml/2006/main">
-              <a:graphicData uri="http://schemas.openxmlformats.org/drawingml/2006/picture">
-                <pic:pic xmlns:pic="http://schemas.openxmlformats.org/drawingml/2006/picture">
-                  <pic:nvPicPr>
-                    <pic:cNvPr id="5" name="Picture 5" descr="Chart&#10;&#10;Description automatically generated with medium confidence"/>
-                    <pic:cNvPicPr/>
-                  </pic:nvPicPr>
-                  <pic:blipFill>
-                    <a:blip r:embed="rId12"/>
-                    <a:stretch>
-                      <a:fillRect/>
-                    </a:stretch>
-                  </pic:blipFill>
-                  <pic:spPr>
-                    <a:xfrm>
-                      <a:off x="0" y="0"/>
-                      <a:ext cx="6475730" cy="4972685"/>
-                    </a:xfrm>
-                    <a:prstGeom prst="rect">
-                      <a:avLst/>
-                    </a:prstGeom>
-                  </pic:spPr>
-                </pic:pic>
-              </a:graphicData>
-            </a:graphic>
-          </wp:inline>
-        </w:drawing>
-      </w:r>
-    </w:p>
-    <w:p>
-      <w:pPr>
-        <w:spacing w:line="240" w:lineRule="auto"/>
-        <w:jc w:val="center"/>
-      </w:pPr>
-    </w:p>
-    <w:p>
-      <w:pPr>
-        <w:spacing w:line="240" w:lineRule="auto"/>
-        <w:jc w:val="center"/>
-      </w:pPr>
-    </w:p>
-    <w:p>
-      <w:pPr>
-        <w:spacing w:line="240" w:lineRule="auto"/>
-      </w:pPr>
-      <w:r>
-        <w:rPr>
-          <w:i/>
-          <w:iCs/>
-        </w:rPr>
-        <w:t>N</w:t>
+        <w:t>S</w:t>
       </w:r>
       <w:r>
-        <w:rPr>
-          <w:i/>
-          <w:iCs/>
-        </w:rPr>
-        <w:t>o vaccination rate change chart this week as the Auckland and Wellington DHBs have been disaggregated and changes vs last week can’t be calculated</w:t>
-      </w:r>
-    </w:p>
-    <w:p>
-      <w:pPr>
-        <w:spacing w:line="240" w:lineRule="auto"/>
-        <w:jc w:val="center"/>
-      </w:pPr>
-      <w:r>
-        <w:rPr>
-          <w:noProof/>
-        </w:rPr>
-        <w:lastRenderedPageBreak/>
-        <w:drawing>
-          <wp:inline distT="0" distB="0" distL="0" distR="0" wp14:anchorId="491205A2" wp14:editId="0E97428D">
-            <wp:extent cx="6475730" cy="4483100"/>
-            <wp:effectExtent l="0" t="0" r="1270" b="0"/>
-            <wp:docPr id="19" name="Picture 19" descr="Diagram&#10;&#10;Description automatically generated"/>
-            <wp:cNvGraphicFramePr>
-              <a:graphicFrameLocks xmlns:a="http://schemas.openxmlformats.org/drawingml/2006/main" noChangeAspect="1"/>
-            </wp:cNvGraphicFramePr>
-            <a:graphic xmlns:a="http://schemas.openxmlformats.org/drawingml/2006/main">
-              <a:graphicData uri="http://schemas.openxmlformats.org/drawingml/2006/picture">
-                <pic:pic xmlns:pic="http://schemas.openxmlformats.org/drawingml/2006/picture">
-                  <pic:nvPicPr>
-                    <pic:cNvPr id="19" name="Picture 19" descr="Diagram&#10;&#10;Description automatically generated"/>
-                    <pic:cNvPicPr/>
-                  </pic:nvPicPr>
-                  <pic:blipFill>
-                    <a:blip r:embed="rId13"/>
-                    <a:stretch>
-                      <a:fillRect/>
-                    </a:stretch>
-                  </pic:blipFill>
-                  <pic:spPr>
-                    <a:xfrm>
-                      <a:off x="0" y="0"/>
-                      <a:ext cx="6475730" cy="4483100"/>
-                    </a:xfrm>
-                    <a:prstGeom prst="rect">
-                      <a:avLst/>
-                    </a:prstGeom>
-                  </pic:spPr>
-                </pic:pic>
-              </a:graphicData>
-            </a:graphic>
-          </wp:inline>
-        </w:drawing>
-      </w:r>
-    </w:p>
-    <w:p>
-      <w:pPr>
-        <w:spacing w:line="240" w:lineRule="auto"/>
-        <w:jc w:val="center"/>
-      </w:pPr>
-    </w:p>
-    <w:p>
-      <w:pPr>
-        <w:spacing w:line="240" w:lineRule="auto"/>
-        <w:jc w:val="center"/>
-      </w:pPr>
-    </w:p>
-    <w:p>
-      <w:pPr>
-        <w:spacing w:line="240" w:lineRule="auto"/>
-        <w:jc w:val="center"/>
-      </w:pPr>
-      <w:r>
-        <w:rPr>
-          <w:noProof/>
-        </w:rPr>
-        <w:drawing>
-          <wp:inline distT="0" distB="0" distL="0" distR="0" wp14:anchorId="4619DDC8" wp14:editId="718ACAE7">
-            <wp:extent cx="6475730" cy="3985260"/>
-            <wp:effectExtent l="0" t="0" r="1270" b="2540"/>
-            <wp:docPr id="20" name="Picture 20" descr="Chart, scatter chart&#10;&#10;Description automatically generated"/>
-            <wp:cNvGraphicFramePr>
-              <a:graphicFrameLocks xmlns:a="http://schemas.openxmlformats.org/drawingml/2006/main" noChangeAspect="1"/>
-            </wp:cNvGraphicFramePr>
-            <a:graphic xmlns:a="http://schemas.openxmlformats.org/drawingml/2006/main">
-              <a:graphicData uri="http://schemas.openxmlformats.org/drawingml/2006/picture">
-                <pic:pic xmlns:pic="http://schemas.openxmlformats.org/drawingml/2006/picture">
-                  <pic:nvPicPr>
-                    <pic:cNvPr id="20" name="Picture 20" descr="Chart, scatter chart&#10;&#10;Description automatically generated"/>
-                    <pic:cNvPicPr/>
-                  </pic:nvPicPr>
-                  <pic:blipFill>
-                    <a:blip r:embed="rId14"/>
-                    <a:stretch>
-                      <a:fillRect/>
-                    </a:stretch>
-                  </pic:blipFill>
-                  <pic:spPr>
-                    <a:xfrm>
-                      <a:off x="0" y="0"/>
-                      <a:ext cx="6475730" cy="3985260"/>
-                    </a:xfrm>
-                    <a:prstGeom prst="rect">
-                      <a:avLst/>
-                    </a:prstGeom>
-                  </pic:spPr>
-                </pic:pic>
-              </a:graphicData>
-            </a:graphic>
-          </wp:inline>
-        </w:drawing>
-      </w:r>
-    </w:p>
-    <w:p>
-      <w:pPr>
-        <w:spacing w:line="240" w:lineRule="auto"/>
-        <w:jc w:val="center"/>
-      </w:pPr>
-    </w:p>
-    <w:p>
-      <w:pPr>
-        <w:spacing w:line="240" w:lineRule="auto"/>
-        <w:jc w:val="center"/>
-      </w:pPr>
-    </w:p>
-    <w:p>
-      <w:pPr>
-        <w:spacing w:line="240" w:lineRule="auto"/>
-        <w:jc w:val="center"/>
-      </w:pPr>
-    </w:p>
-    <w:p>
-      <w:pPr>
-        <w:spacing w:line="240" w:lineRule="auto"/>
-        <w:jc w:val="center"/>
-      </w:pPr>
-    </w:p>
-    <w:p>
-      <w:pPr>
-        <w:spacing w:line="240" w:lineRule="auto"/>
-      </w:pPr>
-      <w:r>
-        <w:br w:type="page"/>
-      </w:r>
-    </w:p>
-    <w:p>
-      <w:pPr>
-        <w:pStyle w:val="Heading1"/>
-      </w:pPr>
-      <w:r>
-        <w:lastRenderedPageBreak/>
-        <w:t>Standardised vaccination rates by ethnicity</w:t>
+        <w:t>tandardised vaccination rates by ethnicity</w:t>
       </w:r>
     </w:p>
     <w:p>
@@ -544,10 +343,10 @@
           <w:noProof/>
         </w:rPr>
         <w:drawing>
-          <wp:inline distT="0" distB="0" distL="0" distR="0" wp14:anchorId="59455153" wp14:editId="0CA978E3">
+          <wp:inline distT="0" distB="0" distL="0" distR="0" wp14:anchorId="345EFCEA" wp14:editId="1F2F3FF1">
             <wp:extent cx="6475730" cy="4317365"/>
             <wp:effectExtent l="0" t="0" r="1270" b="635"/>
-            <wp:docPr id="6" name="Picture 6" descr="Chart, bar chart&#10;&#10;Description automatically generated"/>
+            <wp:docPr id="9" name="Picture 9" descr="Chart, bar chart&#10;&#10;Description automatically generated"/>
             <wp:cNvGraphicFramePr>
               <a:graphicFrameLocks xmlns:a="http://schemas.openxmlformats.org/drawingml/2006/main" noChangeAspect="1"/>
             </wp:cNvGraphicFramePr>
@@ -555,11 +354,11 @@
               <a:graphicData uri="http://schemas.openxmlformats.org/drawingml/2006/picture">
                 <pic:pic xmlns:pic="http://schemas.openxmlformats.org/drawingml/2006/picture">
                   <pic:nvPicPr>
-                    <pic:cNvPr id="6" name="Picture 6" descr="Chart, bar chart&#10;&#10;Description automatically generated"/>
+                    <pic:cNvPr id="9" name="Picture 9" descr="Chart, bar chart&#10;&#10;Description automatically generated"/>
                     <pic:cNvPicPr/>
                   </pic:nvPicPr>
                   <pic:blipFill>
-                    <a:blip r:embed="rId15"/>
+                    <a:blip r:embed="rId12"/>
                     <a:stretch>
                       <a:fillRect/>
                     </a:stretch>
@@ -582,6 +381,7 @@
     </w:p>
     <w:p/>
     <w:p/>
+    <w:p/>
     <w:p>
       <w:pPr>
         <w:pStyle w:val="Heading1"/>
@@ -597,10 +397,10 @@
           <w:noProof/>
         </w:rPr>
         <w:drawing>
-          <wp:inline distT="0" distB="0" distL="0" distR="0" wp14:anchorId="2837074E" wp14:editId="76051F44">
+          <wp:inline distT="0" distB="0" distL="0" distR="0" wp14:anchorId="1A5822CD" wp14:editId="50D540B8">
             <wp:extent cx="6475730" cy="4625340"/>
             <wp:effectExtent l="0" t="0" r="1270" b="0"/>
-            <wp:docPr id="8" name="Picture 8" descr="Chart, waterfall chart&#10;&#10;Description automatically generated"/>
+            <wp:docPr id="10" name="Picture 10" descr="Chart, waterfall chart&#10;&#10;Description automatically generated"/>
             <wp:cNvGraphicFramePr>
               <a:graphicFrameLocks xmlns:a="http://schemas.openxmlformats.org/drawingml/2006/main" noChangeAspect="1"/>
             </wp:cNvGraphicFramePr>
@@ -608,11 +408,11 @@
               <a:graphicData uri="http://schemas.openxmlformats.org/drawingml/2006/picture">
                 <pic:pic xmlns:pic="http://schemas.openxmlformats.org/drawingml/2006/picture">
                   <pic:nvPicPr>
-                    <pic:cNvPr id="8" name="Picture 8" descr="Chart, waterfall chart&#10;&#10;Description automatically generated"/>
+                    <pic:cNvPr id="10" name="Picture 10" descr="Chart, waterfall chart&#10;&#10;Description automatically generated"/>
                     <pic:cNvPicPr/>
                   </pic:nvPicPr>
                   <pic:blipFill>
-                    <a:blip r:embed="rId16"/>
+                    <a:blip r:embed="rId13"/>
                     <a:stretch>
                       <a:fillRect/>
                     </a:stretch>
@@ -634,7 +434,7 @@
       </w:r>
     </w:p>
     <w:sectPr>
-      <w:footerReference w:type="even" r:id="rId17"/>
+      <w:footerReference w:type="even" r:id="rId14"/>
       <w:pgSz w:w="11900" w:h="16840"/>
       <w:pgMar w:top="851" w:right="851" w:bottom="851" w:left="851" w:header="0" w:footer="0" w:gutter="0"/>
       <w:cols w:space="708"/>

</xml_diff>

<commit_message>
updated SA2 data to 9 November
</commit_message>
<xml_diff>
--- a/reports/NZ vax 9 November 2021.docx
+++ b/reports/NZ vax 9 November 2021.docx
@@ -187,7 +187,125 @@
     <w:p>
       <w:pPr>
         <w:spacing w:line="240" w:lineRule="auto"/>
-      </w:pPr>
+        <w:jc w:val="center"/>
+      </w:pPr>
+    </w:p>
+    <w:p>
+      <w:pPr>
+        <w:spacing w:line="240" w:lineRule="auto"/>
+        <w:jc w:val="center"/>
+      </w:pPr>
+    </w:p>
+    <w:p>
+      <w:pPr>
+        <w:spacing w:line="240" w:lineRule="auto"/>
+        <w:jc w:val="center"/>
+      </w:pPr>
+    </w:p>
+    <w:p>
+      <w:pPr>
+        <w:spacing w:line="240" w:lineRule="auto"/>
+      </w:pPr>
+      <w:r>
+        <w:rPr>
+          <w:noProof/>
+        </w:rPr>
+        <w:drawing>
+          <wp:inline distT="0" distB="0" distL="0" distR="0" wp14:anchorId="51DC6483" wp14:editId="5CD25494">
+            <wp:extent cx="6475730" cy="4483100"/>
+            <wp:effectExtent l="0" t="0" r="1270" b="0"/>
+            <wp:docPr id="11" name="Picture 11" descr="Diagram&#10;&#10;Description automatically generated"/>
+            <wp:cNvGraphicFramePr>
+              <a:graphicFrameLocks xmlns:a="http://schemas.openxmlformats.org/drawingml/2006/main" noChangeAspect="1"/>
+            </wp:cNvGraphicFramePr>
+            <a:graphic xmlns:a="http://schemas.openxmlformats.org/drawingml/2006/main">
+              <a:graphicData uri="http://schemas.openxmlformats.org/drawingml/2006/picture">
+                <pic:pic xmlns:pic="http://schemas.openxmlformats.org/drawingml/2006/picture">
+                  <pic:nvPicPr>
+                    <pic:cNvPr id="11" name="Picture 11" descr="Diagram&#10;&#10;Description automatically generated"/>
+                    <pic:cNvPicPr/>
+                  </pic:nvPicPr>
+                  <pic:blipFill>
+                    <a:blip r:embed="rId10"/>
+                    <a:stretch>
+                      <a:fillRect/>
+                    </a:stretch>
+                  </pic:blipFill>
+                  <pic:spPr>
+                    <a:xfrm>
+                      <a:off x="0" y="0"/>
+                      <a:ext cx="6475730" cy="4483100"/>
+                    </a:xfrm>
+                    <a:prstGeom prst="rect">
+                      <a:avLst/>
+                    </a:prstGeom>
+                  </pic:spPr>
+                </pic:pic>
+              </a:graphicData>
+            </a:graphic>
+          </wp:inline>
+        </w:drawing>
+      </w:r>
+    </w:p>
+    <w:p>
+      <w:pPr>
+        <w:spacing w:line="240" w:lineRule="auto"/>
+      </w:pPr>
+    </w:p>
+    <w:p>
+      <w:pPr>
+        <w:spacing w:line="240" w:lineRule="auto"/>
+      </w:pPr>
+    </w:p>
+    <w:p>
+      <w:pPr>
+        <w:spacing w:line="240" w:lineRule="auto"/>
+      </w:pPr>
+    </w:p>
+    <w:p>
+      <w:pPr>
+        <w:spacing w:line="240" w:lineRule="auto"/>
+      </w:pPr>
+      <w:r>
+        <w:rPr>
+          <w:noProof/>
+        </w:rPr>
+        <w:drawing>
+          <wp:inline distT="0" distB="0" distL="0" distR="0" wp14:anchorId="405FF4DD" wp14:editId="4A59DE11">
+            <wp:extent cx="6475730" cy="3985260"/>
+            <wp:effectExtent l="0" t="0" r="1270" b="2540"/>
+            <wp:docPr id="12" name="Picture 12" descr="Chart&#10;&#10;Description automatically generated"/>
+            <wp:cNvGraphicFramePr>
+              <a:graphicFrameLocks xmlns:a="http://schemas.openxmlformats.org/drawingml/2006/main" noChangeAspect="1"/>
+            </wp:cNvGraphicFramePr>
+            <a:graphic xmlns:a="http://schemas.openxmlformats.org/drawingml/2006/main">
+              <a:graphicData uri="http://schemas.openxmlformats.org/drawingml/2006/picture">
+                <pic:pic xmlns:pic="http://schemas.openxmlformats.org/drawingml/2006/picture">
+                  <pic:nvPicPr>
+                    <pic:cNvPr id="12" name="Picture 12" descr="Chart&#10;&#10;Description automatically generated"/>
+                    <pic:cNvPicPr/>
+                  </pic:nvPicPr>
+                  <pic:blipFill>
+                    <a:blip r:embed="rId11"/>
+                    <a:stretch>
+                      <a:fillRect/>
+                    </a:stretch>
+                  </pic:blipFill>
+                  <pic:spPr>
+                    <a:xfrm>
+                      <a:off x="0" y="0"/>
+                      <a:ext cx="6475730" cy="3985260"/>
+                    </a:xfrm>
+                    <a:prstGeom prst="rect">
+                      <a:avLst/>
+                    </a:prstGeom>
+                  </pic:spPr>
+                </pic:pic>
+              </a:graphicData>
+            </a:graphic>
+          </wp:inline>
+        </w:drawing>
+      </w:r>
     </w:p>
     <w:p>
       <w:pPr>
@@ -228,7 +346,7 @@
                     <pic:cNvPicPr/>
                   </pic:nvPicPr>
                   <pic:blipFill>
-                    <a:blip r:embed="rId10"/>
+                    <a:blip r:embed="rId12"/>
                     <a:stretch>
                       <a:fillRect/>
                     </a:stretch>
@@ -286,7 +404,7 @@
                     <pic:cNvPicPr/>
                   </pic:nvPicPr>
                   <pic:blipFill>
-                    <a:blip r:embed="rId11"/>
+                    <a:blip r:embed="rId13"/>
                     <a:stretch>
                       <a:fillRect/>
                     </a:stretch>
@@ -316,7 +434,186 @@
     <w:p>
       <w:pPr>
         <w:spacing w:line="240" w:lineRule="auto"/>
-        <w:jc w:val="center"/>
+      </w:pPr>
+      <w:r>
+        <w:br w:type="page"/>
+      </w:r>
+    </w:p>
+    <w:p>
+      <w:pPr>
+        <w:spacing w:line="240" w:lineRule="auto"/>
+        <w:rPr>
+          <w:rFonts w:ascii="Fira Sans" w:eastAsiaTheme="majorEastAsia" w:hAnsi="Fira Sans" w:cstheme="majorBidi"/>
+          <w:b/>
+          <w:bCs/>
+        </w:rPr>
+      </w:pPr>
+      <w:r>
+        <w:rPr>
+          <w:rFonts w:ascii="Fira Sans" w:eastAsiaTheme="majorEastAsia" w:hAnsi="Fira Sans" w:cstheme="majorBidi"/>
+          <w:b/>
+          <w:bCs/>
+          <w:noProof/>
+        </w:rPr>
+        <w:lastRenderedPageBreak/>
+        <w:drawing>
+          <wp:inline distT="0" distB="0" distL="0" distR="0" wp14:anchorId="409139B1" wp14:editId="1394F2B3">
+            <wp:extent cx="6475730" cy="4483100"/>
+            <wp:effectExtent l="0" t="0" r="1270" b="0"/>
+            <wp:docPr id="13" name="Picture 13" descr="Diagram&#10;&#10;Description automatically generated"/>
+            <wp:cNvGraphicFramePr>
+              <a:graphicFrameLocks xmlns:a="http://schemas.openxmlformats.org/drawingml/2006/main" noChangeAspect="1"/>
+            </wp:cNvGraphicFramePr>
+            <a:graphic xmlns:a="http://schemas.openxmlformats.org/drawingml/2006/main">
+              <a:graphicData uri="http://schemas.openxmlformats.org/drawingml/2006/picture">
+                <pic:pic xmlns:pic="http://schemas.openxmlformats.org/drawingml/2006/picture">
+                  <pic:nvPicPr>
+                    <pic:cNvPr id="13" name="Picture 13" descr="Diagram&#10;&#10;Description automatically generated"/>
+                    <pic:cNvPicPr/>
+                  </pic:nvPicPr>
+                  <pic:blipFill>
+                    <a:blip r:embed="rId14"/>
+                    <a:stretch>
+                      <a:fillRect/>
+                    </a:stretch>
+                  </pic:blipFill>
+                  <pic:spPr>
+                    <a:xfrm>
+                      <a:off x="0" y="0"/>
+                      <a:ext cx="6475730" cy="4483100"/>
+                    </a:xfrm>
+                    <a:prstGeom prst="rect">
+                      <a:avLst/>
+                    </a:prstGeom>
+                  </pic:spPr>
+                </pic:pic>
+              </a:graphicData>
+            </a:graphic>
+          </wp:inline>
+        </w:drawing>
+      </w:r>
+    </w:p>
+    <w:p>
+      <w:pPr>
+        <w:spacing w:line="240" w:lineRule="auto"/>
+        <w:rPr>
+          <w:rFonts w:ascii="Fira Sans" w:eastAsiaTheme="majorEastAsia" w:hAnsi="Fira Sans" w:cstheme="majorBidi"/>
+          <w:b/>
+          <w:bCs/>
+        </w:rPr>
+      </w:pPr>
+    </w:p>
+    <w:p>
+      <w:pPr>
+        <w:spacing w:line="240" w:lineRule="auto"/>
+        <w:rPr>
+          <w:rFonts w:ascii="Fira Sans" w:eastAsiaTheme="majorEastAsia" w:hAnsi="Fira Sans" w:cstheme="majorBidi"/>
+          <w:b/>
+          <w:bCs/>
+        </w:rPr>
+      </w:pPr>
+    </w:p>
+    <w:p>
+      <w:pPr>
+        <w:spacing w:line="240" w:lineRule="auto"/>
+        <w:rPr>
+          <w:rFonts w:ascii="Fira Sans" w:eastAsiaTheme="majorEastAsia" w:hAnsi="Fira Sans" w:cstheme="majorBidi"/>
+          <w:b/>
+          <w:bCs/>
+        </w:rPr>
+      </w:pPr>
+    </w:p>
+    <w:p>
+      <w:pPr>
+        <w:spacing w:line="240" w:lineRule="auto"/>
+        <w:rPr>
+          <w:rFonts w:ascii="Fira Sans" w:eastAsiaTheme="majorEastAsia" w:hAnsi="Fira Sans" w:cstheme="majorBidi"/>
+          <w:b/>
+          <w:bCs/>
+        </w:rPr>
+      </w:pPr>
+    </w:p>
+    <w:p>
+      <w:pPr>
+        <w:spacing w:line="240" w:lineRule="auto"/>
+        <w:rPr>
+          <w:rFonts w:ascii="Fira Sans" w:eastAsiaTheme="majorEastAsia" w:hAnsi="Fira Sans" w:cstheme="majorBidi"/>
+          <w:b/>
+          <w:bCs/>
+        </w:rPr>
+      </w:pPr>
+      <w:r>
+        <w:rPr>
+          <w:rFonts w:ascii="Fira Sans" w:eastAsiaTheme="majorEastAsia" w:hAnsi="Fira Sans" w:cstheme="majorBidi"/>
+          <w:b/>
+          <w:bCs/>
+          <w:noProof/>
+        </w:rPr>
+        <w:drawing>
+          <wp:inline distT="0" distB="0" distL="0" distR="0" wp14:anchorId="65A6F1FF" wp14:editId="137B6C7A">
+            <wp:extent cx="6475730" cy="3985260"/>
+            <wp:effectExtent l="0" t="0" r="1270" b="2540"/>
+            <wp:docPr id="14" name="Picture 14" descr="Chart, scatter chart&#10;&#10;Description automatically generated"/>
+            <wp:cNvGraphicFramePr>
+              <a:graphicFrameLocks xmlns:a="http://schemas.openxmlformats.org/drawingml/2006/main" noChangeAspect="1"/>
+            </wp:cNvGraphicFramePr>
+            <a:graphic xmlns:a="http://schemas.openxmlformats.org/drawingml/2006/main">
+              <a:graphicData uri="http://schemas.openxmlformats.org/drawingml/2006/picture">
+                <pic:pic xmlns:pic="http://schemas.openxmlformats.org/drawingml/2006/picture">
+                  <pic:nvPicPr>
+                    <pic:cNvPr id="14" name="Picture 14" descr="Chart, scatter chart&#10;&#10;Description automatically generated"/>
+                    <pic:cNvPicPr/>
+                  </pic:nvPicPr>
+                  <pic:blipFill>
+                    <a:blip r:embed="rId15"/>
+                    <a:stretch>
+                      <a:fillRect/>
+                    </a:stretch>
+                  </pic:blipFill>
+                  <pic:spPr>
+                    <a:xfrm>
+                      <a:off x="0" y="0"/>
+                      <a:ext cx="6475730" cy="3985260"/>
+                    </a:xfrm>
+                    <a:prstGeom prst="rect">
+                      <a:avLst/>
+                    </a:prstGeom>
+                  </pic:spPr>
+                </pic:pic>
+              </a:graphicData>
+            </a:graphic>
+          </wp:inline>
+        </w:drawing>
+      </w:r>
+    </w:p>
+    <w:p>
+      <w:pPr>
+        <w:spacing w:line="240" w:lineRule="auto"/>
+        <w:rPr>
+          <w:rFonts w:ascii="Fira Sans" w:eastAsiaTheme="majorEastAsia" w:hAnsi="Fira Sans" w:cstheme="majorBidi"/>
+          <w:b/>
+          <w:bCs/>
+        </w:rPr>
+      </w:pPr>
+    </w:p>
+    <w:p>
+      <w:pPr>
+        <w:spacing w:line="240" w:lineRule="auto"/>
+        <w:rPr>
+          <w:rFonts w:ascii="Fira Sans" w:eastAsiaTheme="majorEastAsia" w:hAnsi="Fira Sans" w:cstheme="majorBidi"/>
+          <w:b/>
+          <w:bCs/>
+        </w:rPr>
+      </w:pPr>
+    </w:p>
+    <w:p>
+      <w:pPr>
+        <w:spacing w:line="240" w:lineRule="auto"/>
+        <w:rPr>
+          <w:rFonts w:ascii="Fira Sans" w:eastAsiaTheme="majorEastAsia" w:hAnsi="Fira Sans" w:cstheme="majorBidi"/>
+          <w:b/>
+          <w:bCs/>
+        </w:rPr>
       </w:pPr>
     </w:p>
     <w:p>
@@ -358,7 +655,7 @@
                     <pic:cNvPicPr/>
                   </pic:nvPicPr>
                   <pic:blipFill>
-                    <a:blip r:embed="rId12"/>
+                    <a:blip r:embed="rId16"/>
                     <a:stretch>
                       <a:fillRect/>
                     </a:stretch>
@@ -412,7 +709,7 @@
                     <pic:cNvPicPr/>
                   </pic:nvPicPr>
                   <pic:blipFill>
-                    <a:blip r:embed="rId13"/>
+                    <a:blip r:embed="rId17"/>
                     <a:stretch>
                       <a:fillRect/>
                     </a:stretch>
@@ -434,7 +731,7 @@
       </w:r>
     </w:p>
     <w:sectPr>
-      <w:footerReference w:type="even" r:id="rId14"/>
+      <w:footerReference w:type="even" r:id="rId18"/>
       <w:pgSz w:w="11900" w:h="16840"/>
       <w:pgMar w:top="851" w:right="851" w:bottom="851" w:left="851" w:header="0" w:footer="0" w:gutter="0"/>
       <w:cols w:space="708"/>

</xml_diff>

<commit_message>
added chart of absolute number of age 60+ unvaccinated
</commit_message>
<xml_diff>
--- a/reports/NZ vax 9 November 2021.docx
+++ b/reports/NZ vax 9 November 2021.docx
@@ -730,8 +730,71 @@
         </w:drawing>
       </w:r>
     </w:p>
+    <w:p/>
+    <w:p>
+      <w:pPr>
+        <w:spacing w:line="240" w:lineRule="auto"/>
+      </w:pPr>
+      <w:r>
+        <w:br w:type="page"/>
+      </w:r>
+    </w:p>
+    <w:p>
+      <w:pPr>
+        <w:pStyle w:val="Heading1"/>
+      </w:pPr>
+      <w:r>
+        <w:lastRenderedPageBreak/>
+        <w:t>Absolute number of unvaccinated people</w:t>
+      </w:r>
+      <w:r>
+        <w:t xml:space="preserve"> aged 60+</w:t>
+      </w:r>
+    </w:p>
+    <w:p>
+      <w:r>
+        <w:rPr>
+          <w:noProof/>
+        </w:rPr>
+        <w:drawing>
+          <wp:inline distT="0" distB="0" distL="0" distR="0" wp14:anchorId="72F41A04" wp14:editId="2305F217">
+            <wp:extent cx="6475730" cy="4625340"/>
+            <wp:effectExtent l="0" t="0" r="1270" b="0"/>
+            <wp:docPr id="15" name="Picture 15" descr="Timeline&#10;&#10;Description automatically generated"/>
+            <wp:cNvGraphicFramePr>
+              <a:graphicFrameLocks xmlns:a="http://schemas.openxmlformats.org/drawingml/2006/main" noChangeAspect="1"/>
+            </wp:cNvGraphicFramePr>
+            <a:graphic xmlns:a="http://schemas.openxmlformats.org/drawingml/2006/main">
+              <a:graphicData uri="http://schemas.openxmlformats.org/drawingml/2006/picture">
+                <pic:pic xmlns:pic="http://schemas.openxmlformats.org/drawingml/2006/picture">
+                  <pic:nvPicPr>
+                    <pic:cNvPr id="15" name="Picture 15" descr="Timeline&#10;&#10;Description automatically generated"/>
+                    <pic:cNvPicPr/>
+                  </pic:nvPicPr>
+                  <pic:blipFill>
+                    <a:blip r:embed="rId18"/>
+                    <a:stretch>
+                      <a:fillRect/>
+                    </a:stretch>
+                  </pic:blipFill>
+                  <pic:spPr>
+                    <a:xfrm>
+                      <a:off x="0" y="0"/>
+                      <a:ext cx="6475730" cy="4625340"/>
+                    </a:xfrm>
+                    <a:prstGeom prst="rect">
+                      <a:avLst/>
+                    </a:prstGeom>
+                  </pic:spPr>
+                </pic:pic>
+              </a:graphicData>
+            </a:graphic>
+          </wp:inline>
+        </w:drawing>
+      </w:r>
+    </w:p>
     <w:sectPr>
-      <w:footerReference w:type="even" r:id="rId18"/>
+      <w:footerReference w:type="even" r:id="rId19"/>
       <w:pgSz w:w="11900" w:h="16840"/>
       <w:pgMar w:top="851" w:right="851" w:bottom="851" w:left="851" w:header="0" w:footer="0" w:gutter="0"/>
       <w:cols w:space="708"/>

</xml_diff>